<commit_message>
adjust all budget to fit into 2015
</commit_message>
<xml_diff>
--- a/清华大学本科教学改革项目立项/DX 02-2-服务创客教育的智慧教学环境建设/本科教改项目任务书.docx
+++ b/清华大学本科教学改革项目立项/DX 02-2-服务创客教育的智慧教学环境建设/本科教改项目任务书.docx
@@ -714,7 +714,7 @@
               <w:rPr>
                 <w:rFonts w:hint="eastAsia"/>
               </w:rPr>
-              <w:t>50</w:t>
+              <w:t>200</w:t>
             </w:r>
             <w:r>
               <w:rPr>
@@ -816,7 +816,7 @@
               <w:rPr>
                 <w:rFonts w:hint="eastAsia"/>
               </w:rPr>
-              <w:t>100</w:t>
+              <w:t>800</w:t>
             </w:r>
             <w:r>
               <w:rPr>
@@ -948,7 +948,13 @@
               <w:rPr>
                 <w:rFonts w:hint="eastAsia"/>
               </w:rPr>
-              <w:t>引智会堂：</w:t>
+              <w:t>领</w:t>
+            </w:r>
+            <w:r>
+              <w:rPr>
+                <w:rFonts w:hint="eastAsia"/>
+              </w:rPr>
+              <w:t>智会堂：</w:t>
             </w:r>
             <w:r>
               <w:rPr>
@@ -1020,7 +1026,15 @@
               <w:rPr>
                 <w:rFonts w:hint="eastAsia"/>
               </w:rPr>
-              <w:t>的引智会堂。</w:t>
+              <w:t>的领</w:t>
+            </w:r>
+            <w:bookmarkStart w:id="0" w:name="_GoBack"/>
+            <w:bookmarkEnd w:id="0"/>
+            <w:r>
+              <w:rPr>
+                <w:rFonts w:hint="eastAsia"/>
+              </w:rPr>
+              <w:t>智会堂。</w:t>
             </w:r>
           </w:p>
           <w:p>
@@ -1280,7 +1294,15 @@
                 <w:sz w:val="24"/>
                 <w:szCs w:val="24"/>
               </w:rPr>
-              <w:t>11</w:t>
+              <w:t>1</w:t>
+            </w:r>
+            <w:r>
+              <w:rPr>
+                <w:rFonts w:hint="eastAsia"/>
+                <w:sz w:val="24"/>
+                <w:szCs w:val="24"/>
+              </w:rPr>
+              <w:t>5</w:t>
             </w:r>
             <w:r>
               <w:rPr>
@@ -1312,23 +1334,39 @@
                 <w:sz w:val="24"/>
                 <w:szCs w:val="24"/>
               </w:rPr>
-              <w:t>创智教室、引智会堂的</w:t>
-            </w:r>
-            <w:r>
-              <w:rPr>
-                <w:rFonts w:hint="eastAsia"/>
-                <w:sz w:val="24"/>
-                <w:szCs w:val="24"/>
-              </w:rPr>
-              <w:t>设备采购</w:t>
-            </w:r>
-            <w:r>
-              <w:rPr>
-                <w:rFonts w:hint="eastAsia"/>
-                <w:sz w:val="24"/>
-                <w:szCs w:val="24"/>
-              </w:rPr>
-              <w:t>、建设</w:t>
+              <w:t>创智教室、领</w:t>
+            </w:r>
+            <w:r>
+              <w:rPr>
+                <w:rFonts w:hint="eastAsia"/>
+                <w:sz w:val="24"/>
+                <w:szCs w:val="24"/>
+              </w:rPr>
+              <w:t>智会堂</w:t>
+            </w:r>
+            <w:r>
+              <w:rPr>
+                <w:rFonts w:hint="eastAsia"/>
+                <w:sz w:val="24"/>
+                <w:szCs w:val="24"/>
+              </w:rPr>
+              <w:t>、智能车间</w:t>
+            </w:r>
+            <w:r>
+              <w:rPr>
+                <w:rFonts w:hint="eastAsia"/>
+                <w:sz w:val="24"/>
+                <w:szCs w:val="24"/>
+              </w:rPr>
+              <w:t>的建设</w:t>
+            </w:r>
+            <w:r>
+              <w:rPr>
+                <w:rFonts w:hint="eastAsia"/>
+                <w:sz w:val="24"/>
+                <w:szCs w:val="24"/>
+              </w:rPr>
+              <w:t>、测试</w:t>
             </w:r>
             <w:r>
               <w:rPr>
@@ -1397,16 +1435,6 @@
                 <w:sz w:val="24"/>
                 <w:szCs w:val="24"/>
               </w:rPr>
-              <w:t>4</w:t>
-            </w:r>
-            <w:bookmarkStart w:id="0" w:name="_GoBack"/>
-            <w:bookmarkEnd w:id="0"/>
-            <w:r>
-              <w:rPr>
-                <w:rFonts w:hint="eastAsia"/>
-                <w:sz w:val="24"/>
-                <w:szCs w:val="24"/>
-              </w:rPr>
               <w:t>0</w:t>
             </w:r>
           </w:p>
@@ -1431,23 +1459,7 @@
                 <w:sz w:val="24"/>
                 <w:szCs w:val="24"/>
               </w:rPr>
-              <w:t>智能互动车间的</w:t>
-            </w:r>
-            <w:r>
-              <w:rPr>
-                <w:rFonts w:hint="eastAsia"/>
-                <w:sz w:val="24"/>
-                <w:szCs w:val="24"/>
-              </w:rPr>
-              <w:t>建设。三套系统的测试验收</w:t>
-            </w:r>
-            <w:r>
-              <w:rPr>
-                <w:rFonts w:hint="eastAsia"/>
-                <w:sz w:val="24"/>
-                <w:szCs w:val="24"/>
-              </w:rPr>
-              <w:t>。差旅考察</w:t>
+              <w:t>——</w:t>
             </w:r>
           </w:p>
         </w:tc>

</xml_diff>